<commit_message>
Built site for fxtas@0.0.0.9026: a87fba2
</commit_message>
<xml_diff>
--- a/articles/demo-table-subtype-by-demographics.docx
+++ b/articles/demo-table-subtype-by-demographics.docx
@@ -1741,7 +1741,11 @@
         </w:tc>
       </w:tr>
     </w:tbl>
-    <w:sectPr/>
+    <w:sectPr>
+      <w:footnotePr>
+        <w:numRestart w:val="eachSect"/>
+      </w:footnotePr>
+    </w:sectPr>
   </w:body>
 </w:document>
 </file>
@@ -1913,8 +1917,6 @@
     </w:pPr>
     <w:rPr>
       <w:rFonts w:asciiTheme="majorHAnsi" w:cstheme="majorBidi" w:eastAsiaTheme="majorEastAsia" w:hAnsiTheme="majorHAnsi"/>
-      <w:spacing w:val="-10"/>
-      <w:kern w:val="28"/>
       <w:sz w:val="56"/>
       <w:szCs w:val="56"/>
     </w:rPr>
@@ -1927,8 +1929,6 @@
     <w:rsid w:val="00A10FD9"/>
     <w:rPr>
       <w:rFonts w:asciiTheme="majorHAnsi" w:cstheme="majorBidi" w:eastAsiaTheme="majorEastAsia" w:hAnsiTheme="majorHAnsi"/>
-      <w:spacing w:val="-10"/>
-      <w:kern w:val="28"/>
       <w:sz w:val="56"/>
       <w:szCs w:val="56"/>
     </w:rPr>
@@ -1969,23 +1969,31 @@
   </w:style>
   <w:style w:customStyle="1" w:styleId="Author" w:type="paragraph">
     <w:name w:val="Author"/>
+    <w:basedOn w:val="Title"/>
     <w:next w:val="BodyText"/>
     <w:qFormat/>
     <w:pPr>
       <w:keepNext/>
       <w:keepLines/>
-      <w:jc w:val="center"/>
     </w:pPr>
+    <w:rPr>
+      <w:sz w:val="24"/>
+      <w:szCs w:val="24"/>
+    </w:rPr>
   </w:style>
   <w:style w:styleId="Date" w:type="paragraph">
     <w:name w:val="Date"/>
+    <w:basedOn w:val="Title"/>
     <w:next w:val="BodyText"/>
     <w:qFormat/>
     <w:pPr>
       <w:keepNext/>
       <w:keepLines/>
-      <w:jc w:val="center"/>
     </w:pPr>
+    <w:rPr>
+      <w:sz w:val="24"/>
+      <w:szCs w:val="24"/>
+    </w:rPr>
   </w:style>
   <w:style w:customStyle="1" w:styleId="AbstractTitle" w:type="paragraph">
     <w:name w:val="Abstract Title"/>

</xml_diff>

<commit_message>
Built site for fxtas@0.0.0.9028: 687e0c1
</commit_message>
<xml_diff>
--- a/articles/demo-table-subtype-by-demographics.docx
+++ b/articles/demo-table-subtype-by-demographics.docx
@@ -293,7 +293,19 @@
         <w:rPr>
           <w:rStyle w:val="NormalTok"/>
         </w:rPr>
-        <w:t xml:space="preserve">()</w:t>
+        <w:t xml:space="preserve">(</w:t>
+      </w:r>
+      <w:r>
+        <w:rPr>
+          <w:rStyle w:val="AttributeTok"/>
+        </w:rPr>
+        <w:t xml:space="preserve">ref_symbols =</w:t>
+      </w:r>
+      <w:r>
+        <w:rPr>
+          <w:rStyle w:val="NormalTok"/>
+        </w:rPr>
+        <w:t xml:space="preserve"> letters)</w:t>
       </w:r>
       <w:r>
         <w:br/>
@@ -341,13 +353,13 @@
             <w:tblGrid>
               <w:gridCol w:w="2145"/>
               <w:gridCol w:w="1438"/>
-              <w:gridCol w:w="1380"/>
-              <w:gridCol w:w="1421"/>
+              <w:gridCol w:w="1808"/>
+              <w:gridCol w:w="1808"/>
               <w:gridCol w:w="1333"/>
             </w:tblGrid>
             <w:tr>
               <w:trPr>
-                <w:trHeight w:val="782" w:hRule="auto"/>
+                <w:trHeight w:val="786" w:hRule="auto"/>
                 <w:tblHeader/>
               </w:trPr>
               header1
@@ -370,7 +382,6 @@
                 </w:tcPr>
                 <w:p>
                   <w:pPr>
-                    <w:pStyle w:val="Normal"/>
                     <w:jc w:val="left"/>
                     <w:pBdr>
                       <w:bottom w:val="none" w:sz="0" w:space="0" w:color="000000"/>
@@ -423,7 +434,6 @@
                 </w:tcPr>
                 <w:p>
                   <w:pPr>
-                    <w:pStyle w:val="Normal"/>
                     <w:jc w:val="center"/>
                     <w:pBdr>
                       <w:bottom w:val="none" w:sz="0" w:space="0" w:color="000000"/>
@@ -502,7 +512,7 @@
                       <w:szCs w:val="22"/>
                       <w:color w:val="000000"/>
                     </w:rPr>
-                    <w:t xml:space="preserve">1</w:t>
+                    <w:t xml:space="preserve">a</w:t>
                   </w:r>
                 </w:p>
               </w:tc>
@@ -525,7 +535,6 @@
                 </w:tcPr>
                 <w:p>
                   <w:pPr>
-                    <w:pStyle w:val="Normal"/>
                     <w:jc w:val="center"/>
                     <w:pBdr>
                       <w:bottom w:val="none" w:sz="0" w:space="0" w:color="000000"/>
@@ -555,7 +564,7 @@
                       <w:szCs w:val="22"/>
                       <w:color w:val="000000"/>
                     </w:rPr>
-                    <w:t xml:space="preserve">Type 1</w:t>
+                    <w:t xml:space="preserve">Subtype 1</w:t>
                   </w:r>
                   <w:r xmlns:w="http://schemas.openxmlformats.org/wordprocessingml/2006/main" xmlns:wp="http://schemas.openxmlformats.org/drawingml/2006/wordprocessingDrawing" xmlns:r="http://schemas.openxmlformats.org/officeDocument/2006/relationships" xmlns:w14="http://schemas.microsoft.com/office/word/2010/wordml">
                     <w:rPr>
@@ -591,7 +600,7 @@
                       <w:szCs w:val="22"/>
                       <w:color w:val="000000"/>
                     </w:rPr>
-                    <w:t xml:space="preserve">N = 17</w:t>
+                    <w:t xml:space="preserve">N = 1</w:t>
                   </w:r>
                   <w:r xmlns:w="http://schemas.openxmlformats.org/wordprocessingml/2006/main" xmlns:wp="http://schemas.openxmlformats.org/drawingml/2006/wordprocessingDrawing" xmlns:r="http://schemas.openxmlformats.org/officeDocument/2006/relationships" xmlns:w14="http://schemas.microsoft.com/office/word/2010/wordml">
                     <w:rPr>
@@ -604,7 +613,7 @@
                       <w:szCs w:val="22"/>
                       <w:color w:val="000000"/>
                     </w:rPr>
-                    <w:t xml:space="preserve">1</w:t>
+                    <w:t xml:space="preserve">a</w:t>
                   </w:r>
                 </w:p>
               </w:tc>
@@ -627,7 +636,6 @@
                 </w:tcPr>
                 <w:p>
                   <w:pPr>
-                    <w:pStyle w:val="Normal"/>
                     <w:jc w:val="center"/>
                     <w:pBdr>
                       <w:bottom w:val="none" w:sz="0" w:space="0" w:color="000000"/>
@@ -657,7 +665,7 @@
                       <w:szCs w:val="22"/>
                       <w:color w:val="000000"/>
                     </w:rPr>
-                    <w:t xml:space="preserve">Type 2</w:t>
+                    <w:t xml:space="preserve">Subtype 3</w:t>
                   </w:r>
                   <w:r xmlns:w="http://schemas.openxmlformats.org/wordprocessingml/2006/main" xmlns:wp="http://schemas.openxmlformats.org/drawingml/2006/wordprocessingDrawing" xmlns:r="http://schemas.openxmlformats.org/officeDocument/2006/relationships" xmlns:w14="http://schemas.microsoft.com/office/word/2010/wordml">
                     <w:rPr>
@@ -693,7 +701,7 @@
                       <w:szCs w:val="22"/>
                       <w:color w:val="000000"/>
                     </w:rPr>
-                    <w:t xml:space="preserve">N = 1</w:t>
+                    <w:t xml:space="preserve">N = 17</w:t>
                   </w:r>
                   <w:r xmlns:w="http://schemas.openxmlformats.org/wordprocessingml/2006/main" xmlns:wp="http://schemas.openxmlformats.org/drawingml/2006/wordprocessingDrawing" xmlns:r="http://schemas.openxmlformats.org/officeDocument/2006/relationships" xmlns:w14="http://schemas.microsoft.com/office/word/2010/wordml">
                     <w:rPr>
@@ -706,7 +714,7 @@
                       <w:szCs w:val="22"/>
                       <w:color w:val="000000"/>
                     </w:rPr>
-                    <w:t xml:space="preserve">1</w:t>
+                    <w:t xml:space="preserve">a</w:t>
                   </w:r>
                 </w:p>
               </w:tc>
@@ -729,7 +737,6 @@
                 </w:tcPr>
                 <w:p>
                   <w:pPr>
-                    <w:pStyle w:val="Normal"/>
                     <w:jc w:val="center"/>
                     <w:pBdr>
                       <w:bottom w:val="none" w:sz="0" w:space="0" w:color="000000"/>
@@ -788,7 +795,6 @@
                 </w:tcPr>
                 <w:p>
                   <w:pPr>
-                    <w:pStyle w:val="Normal"/>
                     <w:jc w:val="left"/>
                     <w:pBdr>
                       <w:bottom w:val="none" w:sz="0" w:space="0" w:color="000000"/>
@@ -841,7 +847,6 @@
                 </w:tcPr>
                 <w:p>
                   <w:pPr>
-                    <w:pStyle w:val="Normal"/>
                     <w:jc w:val="center"/>
                     <w:pBdr>
                       <w:bottom w:val="none" w:sz="0" w:space="0" w:color="000000"/>
@@ -894,7 +899,6 @@
                 </w:tcPr>
                 <w:p>
                   <w:pPr>
-                    <w:pStyle w:val="Normal"/>
                     <w:jc w:val="center"/>
                     <w:pBdr>
                       <w:bottom w:val="none" w:sz="0" w:space="0" w:color="000000"/>
@@ -947,7 +951,6 @@
                 </w:tcPr>
                 <w:p>
                   <w:pPr>
-                    <w:pStyle w:val="Normal"/>
                     <w:jc w:val="center"/>
                     <w:pBdr>
                       <w:bottom w:val="none" w:sz="0" w:space="0" w:color="000000"/>
@@ -1000,7 +1003,6 @@
                 </w:tcPr>
                 <w:p>
                   <w:pPr>
-                    <w:pStyle w:val="Normal"/>
                     <w:jc w:val="center"/>
                     <w:pBdr>
                       <w:bottom w:val="none" w:sz="0" w:space="0" w:color="000000"/>
@@ -1043,7 +1045,7 @@
                       <w:szCs w:val="22"/>
                       <w:color w:val="000000"/>
                     </w:rPr>
-                    <w:t xml:space="preserve">2</w:t>
+                    <w:t xml:space="preserve">b</w:t>
                   </w:r>
                 </w:p>
               </w:tc>
@@ -1072,7 +1074,6 @@
                 </w:tcPr>
                 <w:p>
                   <w:pPr>
-                    <w:pStyle w:val="Normal"/>
                     <w:jc w:val="left"/>
                     <w:pBdr>
                       <w:bottom w:val="none" w:sz="0" w:space="0" w:color="000000"/>
@@ -1125,7 +1126,6 @@
                 </w:tcPr>
                 <w:p>
                   <w:pPr>
-                    <w:pStyle w:val="Normal"/>
                     <w:jc w:val="center"/>
                     <w:pBdr>
                       <w:bottom w:val="none" w:sz="0" w:space="0" w:color="000000"/>
@@ -1178,7 +1178,6 @@
                 </w:tcPr>
                 <w:p>
                   <w:pPr>
-                    <w:pStyle w:val="Normal"/>
                     <w:jc w:val="center"/>
                     <w:pBdr>
                       <w:bottom w:val="none" w:sz="0" w:space="0" w:color="000000"/>
@@ -1208,7 +1207,7 @@
                       <w:szCs w:val="22"/>
                       <w:color w:val="000000"/>
                     </w:rPr>
-                    <w:t xml:space="preserve">8 (47%)</w:t>
+                    <w:t xml:space="preserve">1 (100%)</w:t>
                   </w:r>
                 </w:p>
               </w:tc>
@@ -1231,7 +1230,6 @@
                 </w:tcPr>
                 <w:p>
                   <w:pPr>
-                    <w:pStyle w:val="Normal"/>
                     <w:jc w:val="center"/>
                     <w:pBdr>
                       <w:bottom w:val="none" w:sz="0" w:space="0" w:color="000000"/>
@@ -1261,7 +1259,7 @@
                       <w:szCs w:val="22"/>
                       <w:color w:val="000000"/>
                     </w:rPr>
-                    <w:t xml:space="preserve">1 (100%)</w:t>
+                    <w:t xml:space="preserve">8 (47%)</w:t>
                   </w:r>
                 </w:p>
               </w:tc>
@@ -1284,7 +1282,6 @@
                 </w:tcPr>
                 <w:p>
                   <w:pPr>
-                    <w:pStyle w:val="Normal"/>
                     <w:jc w:val="center"/>
                     <w:pBdr>
                       <w:bottom w:val="none" w:sz="0" w:space="0" w:color="000000"/>
@@ -1343,7 +1340,6 @@
                 </w:tcPr>
                 <w:p>
                   <w:pPr>
-                    <w:pStyle w:val="Normal"/>
                     <w:jc w:val="left"/>
                     <w:pBdr>
                       <w:bottom w:val="none" w:sz="0" w:space="0" w:color="000000"/>
@@ -1396,7 +1392,6 @@
                 </w:tcPr>
                 <w:p>
                   <w:pPr>
-                    <w:pStyle w:val="Normal"/>
                     <w:jc w:val="center"/>
                     <w:pBdr>
                       <w:bottom w:val="none" w:sz="0" w:space="0" w:color="000000"/>
@@ -1449,7 +1444,6 @@
                 </w:tcPr>
                 <w:p>
                   <w:pPr>
-                    <w:pStyle w:val="Normal"/>
                     <w:jc w:val="center"/>
                     <w:pBdr>
                       <w:bottom w:val="none" w:sz="0" w:space="0" w:color="000000"/>
@@ -1479,7 +1473,7 @@
                       <w:szCs w:val="22"/>
                       <w:color w:val="000000"/>
                     </w:rPr>
-                    <w:t xml:space="preserve">9 (53%)</w:t>
+                    <w:t xml:space="preserve">0 (0%)</w:t>
                   </w:r>
                 </w:p>
               </w:tc>
@@ -1502,7 +1496,6 @@
                 </w:tcPr>
                 <w:p>
                   <w:pPr>
-                    <w:pStyle w:val="Normal"/>
                     <w:jc w:val="center"/>
                     <w:pBdr>
                       <w:bottom w:val="none" w:sz="0" w:space="0" w:color="000000"/>
@@ -1532,7 +1525,7 @@
                       <w:szCs w:val="22"/>
                       <w:color w:val="000000"/>
                     </w:rPr>
-                    <w:t xml:space="preserve">0 (0%)</w:t>
+                    <w:t xml:space="preserve">9 (53%)</w:t>
                   </w:r>
                 </w:p>
               </w:tc>
@@ -1555,7 +1548,6 @@
                 </w:tcPr>
                 <w:p>
                   <w:pPr>
-                    <w:pStyle w:val="Normal"/>
                     <w:jc w:val="center"/>
                     <w:pBdr>
                       <w:bottom w:val="none" w:sz="0" w:space="0" w:color="000000"/>
@@ -1615,7 +1607,6 @@
                 </w:tcPr>
                 <w:p>
                   <w:pPr>
-                    <w:pStyle w:val="Normal"/>
                     <w:jc w:val="left"/>
                     <w:pBdr>
                       <w:bottom w:val="none" w:sz="0" w:space="0" w:color="000000"/>
@@ -1646,7 +1637,7 @@
                       <w:szCs w:val="22"/>
                       <w:color w:val="000000"/>
                     </w:rPr>
-                    <w:t xml:space="preserve">1</w:t>
+                    <w:t xml:space="preserve">a</w:t>
                   </w:r>
                   <w:r xmlns:w="http://schemas.openxmlformats.org/wordprocessingml/2006/main" xmlns:wp="http://schemas.openxmlformats.org/drawingml/2006/wordprocessingDrawing" xmlns:r="http://schemas.openxmlformats.org/officeDocument/2006/relationships" xmlns:w14="http://schemas.microsoft.com/office/word/2010/wordml">
                     <w:rPr>
@@ -1688,7 +1679,6 @@
                 </w:tcPr>
                 <w:p>
                   <w:pPr>
-                    <w:pStyle w:val="Normal"/>
                     <w:jc w:val="left"/>
                     <w:pBdr>
                       <w:bottom w:val="none" w:sz="0" w:space="0" w:color="000000"/>
@@ -1719,7 +1709,7 @@
                       <w:szCs w:val="22"/>
                       <w:color w:val="000000"/>
                     </w:rPr>
-                    <w:t xml:space="preserve">2</w:t>
+                    <w:t xml:space="preserve">b</w:t>
                   </w:r>
                   <w:r xmlns:w="http://schemas.openxmlformats.org/wordprocessingml/2006/main" xmlns:wp="http://schemas.openxmlformats.org/drawingml/2006/wordprocessingDrawing" xmlns:r="http://schemas.openxmlformats.org/officeDocument/2006/relationships" xmlns:w14="http://schemas.microsoft.com/office/word/2010/wordml">
                     <w:rPr>

</xml_diff>

<commit_message>
Built site for fxtas@0.0.0.9045: 0e243bc
</commit_message>
<xml_diff>
--- a/articles/demo-table-subtype-by-demographics.docx
+++ b/articles/demo-table-subtype-by-demographics.docx
@@ -336,7 +336,7 @@
               <w:jc w:val="center"/>
             </w:pPr>
             <w:pPr>
-              <w:jc w:val="start"/>
+              <w:jc w:val="left"/>
               <w:spacing w:before="200"/>
               <w:pStyle w:val="ImageCaption"/>
             </w:pPr>
@@ -396,6 +396,7 @@
                       <w:i w:val="false"/>
                       <w:b w:val="false"/>
                       <w:u w:val="none"/>
+                      <w:strike w:val="false"/>
                       <w:sz w:val="22"/>
                       <w:szCs w:val="22"/>
                       <w:color w:val="000000"/>
@@ -407,6 +408,7 @@
                       <w:i w:val="false"/>
                       <w:b w:val="true"/>
                       <w:u w:val="none"/>
+                      <w:strike w:val="false"/>
                       <w:sz w:val="22"/>
                       <w:szCs w:val="22"/>
                       <w:color w:val="000000"/>
@@ -448,6 +450,7 @@
                       <w:i w:val="false"/>
                       <w:b w:val="false"/>
                       <w:u w:val="none"/>
+                      <w:strike w:val="false"/>
                       <w:sz w:val="22"/>
                       <w:szCs w:val="22"/>
                       <w:color w:val="000000"/>
@@ -459,6 +462,7 @@
                       <w:i w:val="false"/>
                       <w:b w:val="true"/>
                       <w:u w:val="none"/>
+                      <w:strike w:val="false"/>
                       <w:sz w:val="22"/>
                       <w:szCs w:val="22"/>
                       <w:color w:val="000000"/>
@@ -471,6 +475,7 @@
                       <w:i w:val="false"/>
                       <w:b w:val="false"/>
                       <w:u w:val="none"/>
+                      <w:strike w:val="false"/>
                       <w:sz w:val="22"/>
                       <w:szCs w:val="22"/>
                       <w:color w:val="000000"/>
@@ -483,6 +488,7 @@
                       <w:i w:val="false"/>
                       <w:b w:val="false"/>
                       <w:u w:val="none"/>
+                      <w:strike w:val="false"/>
                       <w:sz w:val="22"/>
                       <w:szCs w:val="22"/>
                       <w:color w:val="000000"/>
@@ -495,6 +501,7 @@
                       <w:i w:val="false"/>
                       <w:b w:val="false"/>
                       <w:u w:val="none"/>
+                      <w:strike w:val="false"/>
                       <w:sz w:val="22"/>
                       <w:szCs w:val="22"/>
                       <w:color w:val="000000"/>
@@ -507,6 +514,7 @@
                       <w:i w:val="false"/>
                       <w:b w:val="false"/>
                       <w:u w:val="none"/>
+                      <w:strike w:val="false"/>
                       <w:vertAlign w:val="superscript"/>
                       <w:sz w:val="22"/>
                       <w:szCs w:val="22"/>
@@ -549,6 +557,7 @@
                       <w:i w:val="false"/>
                       <w:b w:val="false"/>
                       <w:u w:val="none"/>
+                      <w:strike w:val="false"/>
                       <w:sz w:val="22"/>
                       <w:szCs w:val="22"/>
                       <w:color w:val="000000"/>
@@ -560,6 +569,7 @@
                       <w:i w:val="false"/>
                       <w:b w:val="true"/>
                       <w:u w:val="none"/>
+                      <w:strike w:val="false"/>
                       <w:sz w:val="22"/>
                       <w:szCs w:val="22"/>
                       <w:color w:val="000000"/>
@@ -572,6 +582,7 @@
                       <w:i w:val="false"/>
                       <w:b w:val="false"/>
                       <w:u w:val="none"/>
+                      <w:strike w:val="false"/>
                       <w:sz w:val="22"/>
                       <w:szCs w:val="22"/>
                       <w:color w:val="000000"/>
@@ -584,6 +595,7 @@
                       <w:i w:val="false"/>
                       <w:b w:val="false"/>
                       <w:u w:val="none"/>
+                      <w:strike w:val="false"/>
                       <w:sz w:val="22"/>
                       <w:szCs w:val="22"/>
                       <w:color w:val="000000"/>
@@ -596,6 +608,7 @@
                       <w:i w:val="false"/>
                       <w:b w:val="false"/>
                       <w:u w:val="none"/>
+                      <w:strike w:val="false"/>
                       <w:sz w:val="22"/>
                       <w:szCs w:val="22"/>
                       <w:color w:val="000000"/>
@@ -608,6 +621,7 @@
                       <w:i w:val="false"/>
                       <w:b w:val="false"/>
                       <w:u w:val="none"/>
+                      <w:strike w:val="false"/>
                       <w:vertAlign w:val="superscript"/>
                       <w:sz w:val="22"/>
                       <w:szCs w:val="22"/>
@@ -650,6 +664,7 @@
                       <w:i w:val="false"/>
                       <w:b w:val="false"/>
                       <w:u w:val="none"/>
+                      <w:strike w:val="false"/>
                       <w:sz w:val="22"/>
                       <w:szCs w:val="22"/>
                       <w:color w:val="000000"/>
@@ -661,6 +676,7 @@
                       <w:i w:val="false"/>
                       <w:b w:val="true"/>
                       <w:u w:val="none"/>
+                      <w:strike w:val="false"/>
                       <w:sz w:val="22"/>
                       <w:szCs w:val="22"/>
                       <w:color w:val="000000"/>
@@ -673,6 +689,7 @@
                       <w:i w:val="false"/>
                       <w:b w:val="false"/>
                       <w:u w:val="none"/>
+                      <w:strike w:val="false"/>
                       <w:sz w:val="22"/>
                       <w:szCs w:val="22"/>
                       <w:color w:val="000000"/>
@@ -685,6 +702,7 @@
                       <w:i w:val="false"/>
                       <w:b w:val="false"/>
                       <w:u w:val="none"/>
+                      <w:strike w:val="false"/>
                       <w:sz w:val="22"/>
                       <w:szCs w:val="22"/>
                       <w:color w:val="000000"/>
@@ -697,6 +715,7 @@
                       <w:i w:val="false"/>
                       <w:b w:val="false"/>
                       <w:u w:val="none"/>
+                      <w:strike w:val="false"/>
                       <w:sz w:val="22"/>
                       <w:szCs w:val="22"/>
                       <w:color w:val="000000"/>
@@ -709,6 +728,7 @@
                       <w:i w:val="false"/>
                       <w:b w:val="false"/>
                       <w:u w:val="none"/>
+                      <w:strike w:val="false"/>
                       <w:vertAlign w:val="superscript"/>
                       <w:sz w:val="22"/>
                       <w:szCs w:val="22"/>
@@ -751,6 +771,7 @@
                       <w:i w:val="false"/>
                       <w:b w:val="false"/>
                       <w:u w:val="none"/>
+                      <w:strike w:val="false"/>
                       <w:sz w:val="22"/>
                       <w:szCs w:val="22"/>
                       <w:color w:val="000000"/>
@@ -762,6 +783,7 @@
                       <w:i w:val="false"/>
                       <w:b w:val="true"/>
                       <w:u w:val="none"/>
+                      <w:strike w:val="false"/>
                       <w:sz w:val="22"/>
                       <w:szCs w:val="22"/>
                       <w:color w:val="000000"/>
@@ -809,6 +831,7 @@
                       <w:i w:val="false"/>
                       <w:b w:val="true"/>
                       <w:u w:val="none"/>
+                      <w:strike w:val="false"/>
                       <w:sz w:val="22"/>
                       <w:szCs w:val="22"/>
                       <w:color w:val="000000"/>
@@ -820,6 +843,7 @@
                       <w:i w:val="false"/>
                       <w:b w:val="true"/>
                       <w:u w:val="none"/>
+                      <w:strike w:val="false"/>
                       <w:sz w:val="22"/>
                       <w:szCs w:val="22"/>
                       <w:color w:val="000000"/>
@@ -861,6 +885,7 @@
                       <w:i w:val="false"/>
                       <w:b w:val="false"/>
                       <w:u w:val="none"/>
+                      <w:strike w:val="false"/>
                       <w:sz w:val="22"/>
                       <w:szCs w:val="22"/>
                       <w:color w:val="000000"/>
@@ -872,6 +897,7 @@
                       <w:i w:val="false"/>
                       <w:b w:val="false"/>
                       <w:u w:val="none"/>
+                      <w:strike w:val="false"/>
                       <w:sz w:val="22"/>
                       <w:szCs w:val="22"/>
                       <w:color w:val="000000"/>
@@ -913,6 +939,7 @@
                       <w:i w:val="false"/>
                       <w:b w:val="false"/>
                       <w:u w:val="none"/>
+                      <w:strike w:val="false"/>
                       <w:sz w:val="22"/>
                       <w:szCs w:val="22"/>
                       <w:color w:val="000000"/>
@@ -924,6 +951,7 @@
                       <w:i w:val="false"/>
                       <w:b w:val="false"/>
                       <w:u w:val="none"/>
+                      <w:strike w:val="false"/>
                       <w:sz w:val="22"/>
                       <w:szCs w:val="22"/>
                       <w:color w:val="000000"/>
@@ -965,6 +993,7 @@
                       <w:i w:val="false"/>
                       <w:b w:val="false"/>
                       <w:u w:val="none"/>
+                      <w:strike w:val="false"/>
                       <w:sz w:val="22"/>
                       <w:szCs w:val="22"/>
                       <w:color w:val="000000"/>
@@ -976,6 +1005,7 @@
                       <w:i w:val="false"/>
                       <w:b w:val="false"/>
                       <w:u w:val="none"/>
+                      <w:strike w:val="false"/>
                       <w:sz w:val="22"/>
                       <w:szCs w:val="22"/>
                       <w:color w:val="000000"/>
@@ -1017,6 +1047,7 @@
                       <w:i w:val="false"/>
                       <w:b w:val="false"/>
                       <w:u w:val="none"/>
+                      <w:strike w:val="false"/>
                       <w:sz w:val="22"/>
                       <w:szCs w:val="22"/>
                       <w:color w:val="000000"/>
@@ -1028,6 +1059,7 @@
                       <w:i w:val="false"/>
                       <w:b w:val="false"/>
                       <w:u w:val="none"/>
+                      <w:strike w:val="false"/>
                       <w:sz w:val="22"/>
                       <w:szCs w:val="22"/>
                       <w:color w:val="000000"/>
@@ -1040,6 +1072,7 @@
                       <w:i w:val="false"/>
                       <w:b w:val="false"/>
                       <w:u w:val="none"/>
+                      <w:strike w:val="false"/>
                       <w:vertAlign w:val="superscript"/>
                       <w:sz w:val="22"/>
                       <w:szCs w:val="22"/>
@@ -1088,6 +1121,7 @@
                       <w:i w:val="false"/>
                       <w:b w:val="false"/>
                       <w:u w:val="none"/>
+                      <w:strike w:val="false"/>
                       <w:sz w:val="22"/>
                       <w:szCs w:val="22"/>
                       <w:color w:val="000000"/>
@@ -1099,6 +1133,7 @@
                       <w:i w:val="false"/>
                       <w:b w:val="false"/>
                       <w:u w:val="none"/>
+                      <w:strike w:val="false"/>
                       <w:sz w:val="22"/>
                       <w:szCs w:val="22"/>
                       <w:color w:val="000000"/>
@@ -1140,6 +1175,7 @@
                       <w:i w:val="false"/>
                       <w:b w:val="false"/>
                       <w:u w:val="none"/>
+                      <w:strike w:val="false"/>
                       <w:sz w:val="22"/>
                       <w:szCs w:val="22"/>
                       <w:color w:val="000000"/>
@@ -1151,6 +1187,7 @@
                       <w:i w:val="false"/>
                       <w:b w:val="false"/>
                       <w:u w:val="none"/>
+                      <w:strike w:val="false"/>
                       <w:sz w:val="22"/>
                       <w:szCs w:val="22"/>
                       <w:color w:val="000000"/>
@@ -1192,6 +1229,7 @@
                       <w:i w:val="false"/>
                       <w:b w:val="false"/>
                       <w:u w:val="none"/>
+                      <w:strike w:val="false"/>
                       <w:sz w:val="22"/>
                       <w:szCs w:val="22"/>
                       <w:color w:val="000000"/>
@@ -1203,6 +1241,7 @@
                       <w:i w:val="false"/>
                       <w:b w:val="false"/>
                       <w:u w:val="none"/>
+                      <w:strike w:val="false"/>
                       <w:sz w:val="22"/>
                       <w:szCs w:val="22"/>
                       <w:color w:val="000000"/>
@@ -1244,6 +1283,7 @@
                       <w:i w:val="false"/>
                       <w:b w:val="false"/>
                       <w:u w:val="none"/>
+                      <w:strike w:val="false"/>
                       <w:sz w:val="22"/>
                       <w:szCs w:val="22"/>
                       <w:color w:val="000000"/>
@@ -1255,6 +1295,7 @@
                       <w:i w:val="false"/>
                       <w:b w:val="false"/>
                       <w:u w:val="none"/>
+                      <w:strike w:val="false"/>
                       <w:sz w:val="22"/>
                       <w:szCs w:val="22"/>
                       <w:color w:val="000000"/>
@@ -1296,6 +1337,7 @@
                       <w:i w:val="false"/>
                       <w:b w:val="false"/>
                       <w:u w:val="none"/>
+                      <w:strike w:val="false"/>
                       <w:sz w:val="22"/>
                       <w:szCs w:val="22"/>
                       <w:color w:val="000000"/>
@@ -1307,6 +1349,7 @@
                       <w:i w:val="false"/>
                       <w:b w:val="false"/>
                       <w:u w:val="none"/>
+                      <w:strike w:val="false"/>
                       <w:sz w:val="22"/>
                       <w:szCs w:val="22"/>
                       <w:color w:val="000000"/>
@@ -1354,6 +1397,7 @@
                       <w:i w:val="false"/>
                       <w:b w:val="false"/>
                       <w:u w:val="none"/>
+                      <w:strike w:val="false"/>
                       <w:sz w:val="22"/>
                       <w:szCs w:val="22"/>
                       <w:color w:val="000000"/>
@@ -1365,6 +1409,7 @@
                       <w:i w:val="false"/>
                       <w:b w:val="false"/>
                       <w:u w:val="none"/>
+                      <w:strike w:val="false"/>
                       <w:sz w:val="22"/>
                       <w:szCs w:val="22"/>
                       <w:color w:val="000000"/>
@@ -1406,6 +1451,7 @@
                       <w:i w:val="false"/>
                       <w:b w:val="false"/>
                       <w:u w:val="none"/>
+                      <w:strike w:val="false"/>
                       <w:sz w:val="22"/>
                       <w:szCs w:val="22"/>
                       <w:color w:val="000000"/>
@@ -1417,6 +1463,7 @@
                       <w:i w:val="false"/>
                       <w:b w:val="false"/>
                       <w:u w:val="none"/>
+                      <w:strike w:val="false"/>
                       <w:sz w:val="22"/>
                       <w:szCs w:val="22"/>
                       <w:color w:val="000000"/>
@@ -1458,6 +1505,7 @@
                       <w:i w:val="false"/>
                       <w:b w:val="false"/>
                       <w:u w:val="none"/>
+                      <w:strike w:val="false"/>
                       <w:sz w:val="22"/>
                       <w:szCs w:val="22"/>
                       <w:color w:val="000000"/>
@@ -1469,6 +1517,7 @@
                       <w:i w:val="false"/>
                       <w:b w:val="false"/>
                       <w:u w:val="none"/>
+                      <w:strike w:val="false"/>
                       <w:sz w:val="22"/>
                       <w:szCs w:val="22"/>
                       <w:color w:val="000000"/>
@@ -1510,6 +1559,7 @@
                       <w:i w:val="false"/>
                       <w:b w:val="false"/>
                       <w:u w:val="none"/>
+                      <w:strike w:val="false"/>
                       <w:sz w:val="22"/>
                       <w:szCs w:val="22"/>
                       <w:color w:val="000000"/>
@@ -1521,6 +1571,7 @@
                       <w:i w:val="false"/>
                       <w:b w:val="false"/>
                       <w:u w:val="none"/>
+                      <w:strike w:val="false"/>
                       <w:sz w:val="22"/>
                       <w:szCs w:val="22"/>
                       <w:color w:val="000000"/>
@@ -1562,6 +1613,7 @@
                       <w:i w:val="false"/>
                       <w:b w:val="false"/>
                       <w:u w:val="none"/>
+                      <w:strike w:val="false"/>
                       <w:sz w:val="22"/>
                       <w:szCs w:val="22"/>
                       <w:color w:val="000000"/>
@@ -1573,6 +1625,7 @@
                       <w:i w:val="false"/>
                       <w:b w:val="false"/>
                       <w:u w:val="none"/>
+                      <w:strike w:val="false"/>
                       <w:sz w:val="22"/>
                       <w:szCs w:val="22"/>
                       <w:color w:val="000000"/>
@@ -1621,6 +1674,7 @@
                       <w:i w:val="false"/>
                       <w:b w:val="false"/>
                       <w:u w:val="none"/>
+                      <w:strike w:val="false"/>
                       <w:sz w:val="22"/>
                       <w:szCs w:val="22"/>
                       <w:color w:val="000000"/>
@@ -1632,6 +1686,7 @@
                       <w:i w:val="false"/>
                       <w:b w:val="false"/>
                       <w:u w:val="none"/>
+                      <w:strike w:val="false"/>
                       <w:vertAlign w:val="superscript"/>
                       <w:sz w:val="22"/>
                       <w:szCs w:val="22"/>
@@ -1645,6 +1700,7 @@
                       <w:i w:val="false"/>
                       <w:b w:val="false"/>
                       <w:u w:val="none"/>
+                      <w:strike w:val="false"/>
                       <w:sz w:val="22"/>
                       <w:szCs w:val="22"/>
                       <w:color w:val="000000"/>
@@ -1693,6 +1749,7 @@
                       <w:i w:val="false"/>
                       <w:b w:val="false"/>
                       <w:u w:val="none"/>
+                      <w:strike w:val="false"/>
                       <w:sz w:val="22"/>
                       <w:szCs w:val="22"/>
                       <w:color w:val="000000"/>
@@ -1704,6 +1761,7 @@
                       <w:i w:val="false"/>
                       <w:b w:val="false"/>
                       <w:u w:val="none"/>
+                      <w:strike w:val="false"/>
                       <w:vertAlign w:val="superscript"/>
                       <w:sz w:val="22"/>
                       <w:szCs w:val="22"/>
@@ -1717,6 +1775,7 @@
                       <w:i w:val="false"/>
                       <w:b w:val="false"/>
                       <w:u w:val="none"/>
+                      <w:strike w:val="false"/>
                       <w:sz w:val="22"/>
                       <w:szCs w:val="22"/>
                       <w:color w:val="000000"/>

</xml_diff>